<commit_message>
fix orientation of event table
Use Case full.docx
</commit_message>
<xml_diff>
--- a/Documentation/Event-table-new.docx
+++ b/Documentation/Event-table-new.docx
@@ -6,92 +6,132 @@
       <w:tblPr>
         <w:tblStyle w:val="LightGrid-Accent1"/>
         <w:tblW w:w="0" w:type="auto"/>
+        <w:jc w:val="center"/>
         <w:tblLook w:val="04A0" w:firstRow="1" w:lastRow="0" w:firstColumn="1" w:lastColumn="0" w:noHBand="0" w:noVBand="1"/>
       </w:tblPr>
       <w:tblGrid>
-        <w:gridCol w:w="1516"/>
-        <w:gridCol w:w="1491"/>
-        <w:gridCol w:w="1448"/>
-        <w:gridCol w:w="1490"/>
-        <w:gridCol w:w="1508"/>
-        <w:gridCol w:w="2123"/>
+        <w:gridCol w:w="2619"/>
+        <w:gridCol w:w="2070"/>
+        <w:gridCol w:w="1260"/>
+        <w:gridCol w:w="1958"/>
+        <w:gridCol w:w="2622"/>
+        <w:gridCol w:w="2643"/>
       </w:tblGrid>
       <w:tr>
         <w:trPr>
           <w:cnfStyle w:val="100000000000" w:firstRow="1" w:lastRow="0" w:firstColumn="0" w:lastColumn="0" w:oddVBand="0" w:evenVBand="0" w:oddHBand="0" w:evenHBand="0" w:firstRowFirstColumn="0" w:firstRowLastColumn="0" w:lastRowFirstColumn="0" w:lastRowLastColumn="0"/>
+          <w:jc w:val="center"/>
         </w:trPr>
         <w:tc>
           <w:tcPr>
             <w:cnfStyle w:val="001000000000" w:firstRow="0" w:lastRow="0" w:firstColumn="1" w:lastColumn="0" w:oddVBand="0" w:evenVBand="0" w:oddHBand="0" w:evenHBand="0" w:firstRowFirstColumn="0" w:firstRowLastColumn="0" w:lastRowFirstColumn="0" w:lastRowLastColumn="0"/>
-            <w:tcW w:w="1516" w:type="dxa"/>
-          </w:tcPr>
-          <w:p>
-            <w:r>
+            <w:tcW w:w="2619" w:type="dxa"/>
+          </w:tcPr>
+          <w:p>
+            <w:pPr>
+              <w:rPr>
+                <w:sz w:val="28"/>
+              </w:rPr>
+            </w:pPr>
+            <w:r>
+              <w:rPr>
+                <w:sz w:val="28"/>
+              </w:rPr>
               <w:t>Event</w:t>
             </w:r>
           </w:p>
         </w:tc>
         <w:tc>
           <w:tcPr>
-            <w:tcW w:w="1491" w:type="dxa"/>
+            <w:tcW w:w="2070" w:type="dxa"/>
           </w:tcPr>
           <w:p>
             <w:pPr>
               <w:cnfStyle w:val="100000000000" w:firstRow="1" w:lastRow="0" w:firstColumn="0" w:lastColumn="0" w:oddVBand="0" w:evenVBand="0" w:oddHBand="0" w:evenHBand="0" w:firstRowFirstColumn="0" w:firstRowLastColumn="0" w:lastRowFirstColumn="0" w:lastRowLastColumn="0"/>
-            </w:pPr>
-            <w:r>
+              <w:rPr>
+                <w:sz w:val="28"/>
+              </w:rPr>
+            </w:pPr>
+            <w:r>
+              <w:rPr>
+                <w:sz w:val="28"/>
+              </w:rPr>
               <w:t>Trigger</w:t>
             </w:r>
           </w:p>
         </w:tc>
         <w:tc>
           <w:tcPr>
-            <w:tcW w:w="1448" w:type="dxa"/>
+            <w:tcW w:w="1260" w:type="dxa"/>
           </w:tcPr>
           <w:p>
             <w:pPr>
               <w:cnfStyle w:val="100000000000" w:firstRow="1" w:lastRow="0" w:firstColumn="0" w:lastColumn="0" w:oddVBand="0" w:evenVBand="0" w:oddHBand="0" w:evenHBand="0" w:firstRowFirstColumn="0" w:firstRowLastColumn="0" w:lastRowFirstColumn="0" w:lastRowLastColumn="0"/>
-            </w:pPr>
-            <w:r>
+              <w:rPr>
+                <w:sz w:val="28"/>
+              </w:rPr>
+            </w:pPr>
+            <w:r>
+              <w:rPr>
+                <w:sz w:val="28"/>
+              </w:rPr>
               <w:t>Source</w:t>
             </w:r>
           </w:p>
         </w:tc>
         <w:tc>
           <w:tcPr>
-            <w:tcW w:w="1490" w:type="dxa"/>
+            <w:tcW w:w="1958" w:type="dxa"/>
           </w:tcPr>
           <w:p>
             <w:pPr>
               <w:cnfStyle w:val="100000000000" w:firstRow="1" w:lastRow="0" w:firstColumn="0" w:lastColumn="0" w:oddVBand="0" w:evenVBand="0" w:oddHBand="0" w:evenHBand="0" w:firstRowFirstColumn="0" w:firstRowLastColumn="0" w:lastRowFirstColumn="0" w:lastRowLastColumn="0"/>
-            </w:pPr>
-            <w:r>
+              <w:rPr>
+                <w:sz w:val="28"/>
+              </w:rPr>
+            </w:pPr>
+            <w:r>
+              <w:rPr>
+                <w:sz w:val="28"/>
+              </w:rPr>
               <w:t xml:space="preserve">Use case </w:t>
             </w:r>
           </w:p>
         </w:tc>
         <w:tc>
           <w:tcPr>
-            <w:tcW w:w="1508" w:type="dxa"/>
+            <w:tcW w:w="2622" w:type="dxa"/>
           </w:tcPr>
           <w:p>
             <w:pPr>
               <w:cnfStyle w:val="100000000000" w:firstRow="1" w:lastRow="0" w:firstColumn="0" w:lastColumn="0" w:oddVBand="0" w:evenVBand="0" w:oddHBand="0" w:evenHBand="0" w:firstRowFirstColumn="0" w:firstRowLastColumn="0" w:lastRowFirstColumn="0" w:lastRowLastColumn="0"/>
-            </w:pPr>
-            <w:r>
+              <w:rPr>
+                <w:sz w:val="28"/>
+              </w:rPr>
+            </w:pPr>
+            <w:r>
+              <w:rPr>
+                <w:sz w:val="28"/>
+              </w:rPr>
               <w:t>Response</w:t>
             </w:r>
           </w:p>
         </w:tc>
         <w:tc>
           <w:tcPr>
-            <w:tcW w:w="2123" w:type="dxa"/>
+            <w:tcW w:w="1529" w:type="dxa"/>
           </w:tcPr>
           <w:p>
             <w:pPr>
               <w:cnfStyle w:val="100000000000" w:firstRow="1" w:lastRow="0" w:firstColumn="0" w:lastColumn="0" w:oddVBand="0" w:evenVBand="0" w:oddHBand="0" w:evenHBand="0" w:firstRowFirstColumn="0" w:firstRowLastColumn="0" w:lastRowFirstColumn="0" w:lastRowLastColumn="0"/>
-            </w:pPr>
-            <w:r>
+              <w:rPr>
+                <w:sz w:val="28"/>
+              </w:rPr>
+            </w:pPr>
+            <w:r>
+              <w:rPr>
+                <w:sz w:val="28"/>
+              </w:rPr>
               <w:t>Destination</w:t>
             </w:r>
           </w:p>
@@ -100,79 +140,132 @@
       <w:tr>
         <w:trPr>
           <w:cnfStyle w:val="000000100000" w:firstRow="0" w:lastRow="0" w:firstColumn="0" w:lastColumn="0" w:oddVBand="0" w:evenVBand="0" w:oddHBand="1" w:evenHBand="0" w:firstRowFirstColumn="0" w:firstRowLastColumn="0" w:lastRowFirstColumn="0" w:lastRowLastColumn="0"/>
+          <w:jc w:val="center"/>
         </w:trPr>
         <w:tc>
           <w:tcPr>
             <w:cnfStyle w:val="001000000000" w:firstRow="0" w:lastRow="0" w:firstColumn="1" w:lastColumn="0" w:oddVBand="0" w:evenVBand="0" w:oddHBand="0" w:evenHBand="0" w:firstRowFirstColumn="0" w:firstRowLastColumn="0" w:lastRowFirstColumn="0" w:lastRowLastColumn="0"/>
-            <w:tcW w:w="1516" w:type="dxa"/>
-          </w:tcPr>
-          <w:p>
-            <w:r>
-              <w:t>Priest will creates project</w:t>
-            </w:r>
-          </w:p>
-        </w:tc>
-        <w:tc>
-          <w:tcPr>
-            <w:tcW w:w="1491" w:type="dxa"/>
+            <w:tcW w:w="2619" w:type="dxa"/>
+          </w:tcPr>
+          <w:p>
+            <w:pPr>
+              <w:rPr>
+                <w:sz w:val="28"/>
+              </w:rPr>
+            </w:pPr>
+            <w:r>
+              <w:rPr>
+                <w:sz w:val="28"/>
+              </w:rPr>
+              <w:t xml:space="preserve">Priest will </w:t>
+            </w:r>
+            <w:bookmarkStart w:id="0" w:name="_GoBack"/>
+            <w:bookmarkEnd w:id="0"/>
+            <w:r>
+              <w:rPr>
+                <w:sz w:val="28"/>
+              </w:rPr>
+              <w:t>create</w:t>
+            </w:r>
+            <w:r>
+              <w:rPr>
+                <w:sz w:val="28"/>
+              </w:rPr>
+              <w:t xml:space="preserve"> project</w:t>
+            </w:r>
+          </w:p>
+        </w:tc>
+        <w:tc>
+          <w:tcPr>
+            <w:tcW w:w="2070" w:type="dxa"/>
           </w:tcPr>
           <w:p>
             <w:pPr>
               <w:cnfStyle w:val="000000100000" w:firstRow="0" w:lastRow="0" w:firstColumn="0" w:lastColumn="0" w:oddVBand="0" w:evenVBand="0" w:oddHBand="1" w:evenHBand="0" w:firstRowFirstColumn="0" w:firstRowLastColumn="0" w:lastRowFirstColumn="0" w:lastRowLastColumn="0"/>
-            </w:pPr>
-            <w:r>
+              <w:rPr>
+                <w:sz w:val="28"/>
+              </w:rPr>
+            </w:pPr>
+            <w:r>
+              <w:rPr>
+                <w:sz w:val="28"/>
+              </w:rPr>
               <w:t>Project proposal</w:t>
             </w:r>
           </w:p>
         </w:tc>
         <w:tc>
           <w:tcPr>
-            <w:tcW w:w="1448" w:type="dxa"/>
+            <w:tcW w:w="1260" w:type="dxa"/>
           </w:tcPr>
           <w:p>
             <w:pPr>
               <w:cnfStyle w:val="000000100000" w:firstRow="0" w:lastRow="0" w:firstColumn="0" w:lastColumn="0" w:oddVBand="0" w:evenVBand="0" w:oddHBand="1" w:evenHBand="0" w:firstRowFirstColumn="0" w:firstRowLastColumn="0" w:lastRowFirstColumn="0" w:lastRowLastColumn="0"/>
-            </w:pPr>
-            <w:r>
+              <w:rPr>
+                <w:sz w:val="28"/>
+              </w:rPr>
+            </w:pPr>
+            <w:r>
+              <w:rPr>
+                <w:sz w:val="28"/>
+              </w:rPr>
               <w:t>Priest</w:t>
             </w:r>
           </w:p>
         </w:tc>
         <w:tc>
           <w:tcPr>
-            <w:tcW w:w="1490" w:type="dxa"/>
+            <w:tcW w:w="1958" w:type="dxa"/>
           </w:tcPr>
           <w:p>
             <w:pPr>
               <w:cnfStyle w:val="000000100000" w:firstRow="0" w:lastRow="0" w:firstColumn="0" w:lastColumn="0" w:oddVBand="0" w:evenVBand="0" w:oddHBand="1" w:evenHBand="0" w:firstRowFirstColumn="0" w:firstRowLastColumn="0" w:lastRowFirstColumn="0" w:lastRowLastColumn="0"/>
-            </w:pPr>
-            <w:r>
+              <w:rPr>
+                <w:sz w:val="28"/>
+              </w:rPr>
+            </w:pPr>
+            <w:r>
+              <w:rPr>
+                <w:sz w:val="28"/>
+              </w:rPr>
               <w:t>Creates proposal</w:t>
             </w:r>
           </w:p>
         </w:tc>
         <w:tc>
           <w:tcPr>
-            <w:tcW w:w="1508" w:type="dxa"/>
+            <w:tcW w:w="2622" w:type="dxa"/>
           </w:tcPr>
           <w:p>
             <w:pPr>
               <w:cnfStyle w:val="000000100000" w:firstRow="0" w:lastRow="0" w:firstColumn="0" w:lastColumn="0" w:oddVBand="0" w:evenVBand="0" w:oddHBand="1" w:evenHBand="0" w:firstRowFirstColumn="0" w:firstRowLastColumn="0" w:lastRowFirstColumn="0" w:lastRowLastColumn="0"/>
-            </w:pPr>
-            <w:r>
+              <w:rPr>
+                <w:sz w:val="28"/>
+              </w:rPr>
+            </w:pPr>
+            <w:r>
+              <w:rPr>
+                <w:sz w:val="28"/>
+              </w:rPr>
               <w:t>Project campaign</w:t>
             </w:r>
           </w:p>
         </w:tc>
         <w:tc>
           <w:tcPr>
-            <w:tcW w:w="2123" w:type="dxa"/>
+            <w:tcW w:w="1529" w:type="dxa"/>
           </w:tcPr>
           <w:p>
             <w:pPr>
               <w:cnfStyle w:val="000000100000" w:firstRow="0" w:lastRow="0" w:firstColumn="0" w:lastColumn="0" w:oddVBand="0" w:evenVBand="0" w:oddHBand="1" w:evenHBand="0" w:firstRowFirstColumn="0" w:firstRowLastColumn="0" w:lastRowFirstColumn="0" w:lastRowLastColumn="0"/>
-            </w:pPr>
-            <w:r>
+              <w:rPr>
+                <w:sz w:val="28"/>
+              </w:rPr>
+            </w:pPr>
+            <w:r>
+              <w:rPr>
+                <w:sz w:val="28"/>
+              </w:rPr>
               <w:t>Admin</w:t>
             </w:r>
           </w:p>
@@ -181,85 +274,127 @@
       <w:tr>
         <w:trPr>
           <w:cnfStyle w:val="000000010000" w:firstRow="0" w:lastRow="0" w:firstColumn="0" w:lastColumn="0" w:oddVBand="0" w:evenVBand="0" w:oddHBand="0" w:evenHBand="1" w:firstRowFirstColumn="0" w:firstRowLastColumn="0" w:lastRowFirstColumn="0" w:lastRowLastColumn="0"/>
+          <w:jc w:val="center"/>
         </w:trPr>
         <w:tc>
           <w:tcPr>
             <w:cnfStyle w:val="001000000000" w:firstRow="0" w:lastRow="0" w:firstColumn="1" w:lastColumn="0" w:oddVBand="0" w:evenVBand="0" w:oddHBand="0" w:evenHBand="0" w:firstRowFirstColumn="0" w:firstRowLastColumn="0" w:lastRowFirstColumn="0" w:lastRowLastColumn="0"/>
-            <w:tcW w:w="1516" w:type="dxa"/>
-          </w:tcPr>
-          <w:p>
-            <w:r>
+            <w:tcW w:w="2619" w:type="dxa"/>
+          </w:tcPr>
+          <w:p>
+            <w:pPr>
+              <w:rPr>
+                <w:sz w:val="28"/>
+              </w:rPr>
+            </w:pPr>
+            <w:r>
+              <w:rPr>
+                <w:sz w:val="28"/>
+              </w:rPr>
               <w:t>Project admin post project</w:t>
             </w:r>
           </w:p>
         </w:tc>
         <w:tc>
           <w:tcPr>
-            <w:tcW w:w="1491" w:type="dxa"/>
+            <w:tcW w:w="2070" w:type="dxa"/>
           </w:tcPr>
           <w:p>
             <w:pPr>
               <w:cnfStyle w:val="000000010000" w:firstRow="0" w:lastRow="0" w:firstColumn="0" w:lastColumn="0" w:oddVBand="0" w:evenVBand="0" w:oddHBand="0" w:evenHBand="1" w:firstRowFirstColumn="0" w:firstRowLastColumn="0" w:lastRowFirstColumn="0" w:lastRowLastColumn="0"/>
-            </w:pPr>
-            <w:r>
+              <w:rPr>
+                <w:sz w:val="28"/>
+              </w:rPr>
+            </w:pPr>
+            <w:r>
+              <w:rPr>
+                <w:sz w:val="28"/>
+              </w:rPr>
               <w:t>Campaign posting</w:t>
             </w:r>
           </w:p>
         </w:tc>
         <w:tc>
           <w:tcPr>
-            <w:tcW w:w="1448" w:type="dxa"/>
+            <w:tcW w:w="1260" w:type="dxa"/>
           </w:tcPr>
           <w:p>
             <w:pPr>
               <w:cnfStyle w:val="000000010000" w:firstRow="0" w:lastRow="0" w:firstColumn="0" w:lastColumn="0" w:oddVBand="0" w:evenVBand="0" w:oddHBand="0" w:evenHBand="1" w:firstRowFirstColumn="0" w:firstRowLastColumn="0" w:lastRowFirstColumn="0" w:lastRowLastColumn="0"/>
-            </w:pPr>
-            <w:r>
+              <w:rPr>
+                <w:sz w:val="28"/>
+              </w:rPr>
+            </w:pPr>
+            <w:r>
+              <w:rPr>
+                <w:sz w:val="28"/>
+              </w:rPr>
               <w:t>Admin</w:t>
             </w:r>
           </w:p>
         </w:tc>
         <w:tc>
           <w:tcPr>
-            <w:tcW w:w="1490" w:type="dxa"/>
+            <w:tcW w:w="1958" w:type="dxa"/>
           </w:tcPr>
           <w:p>
             <w:pPr>
               <w:cnfStyle w:val="000000010000" w:firstRow="0" w:lastRow="0" w:firstColumn="0" w:lastColumn="0" w:oddVBand="0" w:evenVBand="0" w:oddHBand="0" w:evenHBand="1" w:firstRowFirstColumn="0" w:firstRowLastColumn="0" w:lastRowFirstColumn="0" w:lastRowLastColumn="0"/>
-            </w:pPr>
-            <w:r>
+              <w:rPr>
+                <w:sz w:val="28"/>
+              </w:rPr>
+            </w:pPr>
+            <w:r>
+              <w:rPr>
+                <w:sz w:val="28"/>
+              </w:rPr>
               <w:t>Post online or actual campaign</w:t>
             </w:r>
           </w:p>
         </w:tc>
         <w:tc>
           <w:tcPr>
-            <w:tcW w:w="1508" w:type="dxa"/>
+            <w:tcW w:w="2622" w:type="dxa"/>
           </w:tcPr>
           <w:p>
             <w:pPr>
               <w:cnfStyle w:val="000000010000" w:firstRow="0" w:lastRow="0" w:firstColumn="0" w:lastColumn="0" w:oddVBand="0" w:evenVBand="0" w:oddHBand="0" w:evenHBand="1" w:firstRowFirstColumn="0" w:firstRowLastColumn="0" w:lastRowFirstColumn="0" w:lastRowLastColumn="0"/>
-            </w:pPr>
-            <w:r>
+              <w:rPr>
+                <w:sz w:val="28"/>
+              </w:rPr>
+            </w:pPr>
+            <w:r>
+              <w:rPr>
+                <w:sz w:val="28"/>
+              </w:rPr>
               <w:t>Successful campaign</w:t>
             </w:r>
           </w:p>
         </w:tc>
         <w:tc>
           <w:tcPr>
-            <w:tcW w:w="2123" w:type="dxa"/>
+            <w:tcW w:w="1529" w:type="dxa"/>
           </w:tcPr>
           <w:p>
             <w:pPr>
               <w:cnfStyle w:val="000000010000" w:firstRow="0" w:lastRow="0" w:firstColumn="0" w:lastColumn="0" w:oddVBand="0" w:evenVBand="0" w:oddHBand="0" w:evenHBand="1" w:firstRowFirstColumn="0" w:firstRowLastColumn="0" w:lastRowFirstColumn="0" w:lastRowLastColumn="0"/>
-            </w:pPr>
-            <w:r>
+              <w:rPr>
+                <w:sz w:val="28"/>
+              </w:rPr>
+            </w:pPr>
+            <w:r>
+              <w:rPr>
+                <w:sz w:val="28"/>
+              </w:rPr>
               <w:t>System</w:t>
             </w:r>
           </w:p>
           <w:p>
             <w:pPr>
               <w:cnfStyle w:val="000000010000" w:firstRow="0" w:lastRow="0" w:firstColumn="0" w:lastColumn="0" w:oddVBand="0" w:evenVBand="0" w:oddHBand="0" w:evenHBand="1" w:firstRowFirstColumn="0" w:firstRowLastColumn="0" w:lastRowFirstColumn="0" w:lastRowLastColumn="0"/>
+              <w:rPr>
+                <w:sz w:val="28"/>
+              </w:rPr>
             </w:pPr>
           </w:p>
         </w:tc>
@@ -267,79 +402,118 @@
       <w:tr>
         <w:trPr>
           <w:cnfStyle w:val="000000100000" w:firstRow="0" w:lastRow="0" w:firstColumn="0" w:lastColumn="0" w:oddVBand="0" w:evenVBand="0" w:oddHBand="1" w:evenHBand="0" w:firstRowFirstColumn="0" w:firstRowLastColumn="0" w:lastRowFirstColumn="0" w:lastRowLastColumn="0"/>
+          <w:jc w:val="center"/>
         </w:trPr>
         <w:tc>
           <w:tcPr>
             <w:cnfStyle w:val="001000000000" w:firstRow="0" w:lastRow="0" w:firstColumn="1" w:lastColumn="0" w:oddVBand="0" w:evenVBand="0" w:oddHBand="0" w:evenHBand="0" w:firstRowFirstColumn="0" w:firstRowLastColumn="0" w:lastRowFirstColumn="0" w:lastRowLastColumn="0"/>
-            <w:tcW w:w="1516" w:type="dxa"/>
-          </w:tcPr>
-          <w:p>
-            <w:r>
+            <w:tcW w:w="2619" w:type="dxa"/>
+          </w:tcPr>
+          <w:p>
+            <w:pPr>
+              <w:rPr>
+                <w:sz w:val="28"/>
+              </w:rPr>
+            </w:pPr>
+            <w:r>
+              <w:rPr>
+                <w:sz w:val="28"/>
+              </w:rPr>
               <w:t>Donor will view and select project to sponsor</w:t>
             </w:r>
           </w:p>
         </w:tc>
         <w:tc>
           <w:tcPr>
-            <w:tcW w:w="1491" w:type="dxa"/>
+            <w:tcW w:w="2070" w:type="dxa"/>
           </w:tcPr>
           <w:p>
             <w:pPr>
               <w:cnfStyle w:val="000000100000" w:firstRow="0" w:lastRow="0" w:firstColumn="0" w:lastColumn="0" w:oddVBand="0" w:evenVBand="0" w:oddHBand="1" w:evenHBand="0" w:firstRowFirstColumn="0" w:firstRowLastColumn="0" w:lastRowFirstColumn="0" w:lastRowLastColumn="0"/>
-            </w:pPr>
-            <w:r>
+              <w:rPr>
+                <w:sz w:val="28"/>
+              </w:rPr>
+            </w:pPr>
+            <w:r>
+              <w:rPr>
+                <w:sz w:val="28"/>
+              </w:rPr>
               <w:t>Selection of project</w:t>
             </w:r>
           </w:p>
         </w:tc>
         <w:tc>
           <w:tcPr>
-            <w:tcW w:w="1448" w:type="dxa"/>
+            <w:tcW w:w="1260" w:type="dxa"/>
           </w:tcPr>
           <w:p>
             <w:pPr>
               <w:cnfStyle w:val="000000100000" w:firstRow="0" w:lastRow="0" w:firstColumn="0" w:lastColumn="0" w:oddVBand="0" w:evenVBand="0" w:oddHBand="1" w:evenHBand="0" w:firstRowFirstColumn="0" w:firstRowLastColumn="0" w:lastRowFirstColumn="0" w:lastRowLastColumn="0"/>
-            </w:pPr>
-            <w:r>
+              <w:rPr>
+                <w:sz w:val="28"/>
+              </w:rPr>
+            </w:pPr>
+            <w:r>
+              <w:rPr>
+                <w:sz w:val="28"/>
+              </w:rPr>
               <w:t xml:space="preserve">Donor </w:t>
             </w:r>
           </w:p>
         </w:tc>
         <w:tc>
           <w:tcPr>
-            <w:tcW w:w="1490" w:type="dxa"/>
+            <w:tcW w:w="1958" w:type="dxa"/>
           </w:tcPr>
           <w:p>
             <w:pPr>
               <w:cnfStyle w:val="000000100000" w:firstRow="0" w:lastRow="0" w:firstColumn="0" w:lastColumn="0" w:oddVBand="0" w:evenVBand="0" w:oddHBand="1" w:evenHBand="0" w:firstRowFirstColumn="0" w:firstRowLastColumn="0" w:lastRowFirstColumn="0" w:lastRowLastColumn="0"/>
-            </w:pPr>
-            <w:r>
+              <w:rPr>
+                <w:sz w:val="28"/>
+              </w:rPr>
+            </w:pPr>
+            <w:r>
+              <w:rPr>
+                <w:sz w:val="28"/>
+              </w:rPr>
               <w:t xml:space="preserve">Selection to project </w:t>
             </w:r>
           </w:p>
         </w:tc>
         <w:tc>
           <w:tcPr>
-            <w:tcW w:w="1508" w:type="dxa"/>
+            <w:tcW w:w="2622" w:type="dxa"/>
           </w:tcPr>
           <w:p>
             <w:pPr>
               <w:cnfStyle w:val="000000100000" w:firstRow="0" w:lastRow="0" w:firstColumn="0" w:lastColumn="0" w:oddVBand="0" w:evenVBand="0" w:oddHBand="1" w:evenHBand="0" w:firstRowFirstColumn="0" w:firstRowLastColumn="0" w:lastRowFirstColumn="0" w:lastRowLastColumn="0"/>
-            </w:pPr>
-            <w:r>
+              <w:rPr>
+                <w:sz w:val="28"/>
+              </w:rPr>
+            </w:pPr>
+            <w:r>
+              <w:rPr>
+                <w:sz w:val="28"/>
+              </w:rPr>
               <w:t>Project details</w:t>
             </w:r>
           </w:p>
         </w:tc>
         <w:tc>
           <w:tcPr>
-            <w:tcW w:w="2123" w:type="dxa"/>
+            <w:tcW w:w="1529" w:type="dxa"/>
           </w:tcPr>
           <w:p>
             <w:pPr>
               <w:cnfStyle w:val="000000100000" w:firstRow="0" w:lastRow="0" w:firstColumn="0" w:lastColumn="0" w:oddVBand="0" w:evenVBand="0" w:oddHBand="1" w:evenHBand="0" w:firstRowFirstColumn="0" w:firstRowLastColumn="0" w:lastRowFirstColumn="0" w:lastRowLastColumn="0"/>
-            </w:pPr>
-            <w:r>
+              <w:rPr>
+                <w:sz w:val="28"/>
+              </w:rPr>
+            </w:pPr>
+            <w:r>
+              <w:rPr>
+                <w:sz w:val="28"/>
+              </w:rPr>
               <w:t>System</w:t>
             </w:r>
           </w:p>
@@ -348,85 +522,127 @@
       <w:tr>
         <w:trPr>
           <w:cnfStyle w:val="000000010000" w:firstRow="0" w:lastRow="0" w:firstColumn="0" w:lastColumn="0" w:oddVBand="0" w:evenVBand="0" w:oddHBand="0" w:evenHBand="1" w:firstRowFirstColumn="0" w:firstRowLastColumn="0" w:lastRowFirstColumn="0" w:lastRowLastColumn="0"/>
+          <w:jc w:val="center"/>
         </w:trPr>
         <w:tc>
           <w:tcPr>
             <w:cnfStyle w:val="001000000000" w:firstRow="0" w:lastRow="0" w:firstColumn="1" w:lastColumn="0" w:oddVBand="0" w:evenVBand="0" w:oddHBand="0" w:evenHBand="0" w:firstRowFirstColumn="0" w:firstRowLastColumn="0" w:lastRowFirstColumn="0" w:lastRowLastColumn="0"/>
-            <w:tcW w:w="1516" w:type="dxa"/>
-          </w:tcPr>
-          <w:p>
-            <w:r>
+            <w:tcW w:w="2619" w:type="dxa"/>
+          </w:tcPr>
+          <w:p>
+            <w:pPr>
+              <w:rPr>
+                <w:sz w:val="28"/>
+              </w:rPr>
+            </w:pPr>
+            <w:r>
+              <w:rPr>
+                <w:sz w:val="28"/>
+              </w:rPr>
               <w:t xml:space="preserve">Donor creates account </w:t>
             </w:r>
           </w:p>
         </w:tc>
         <w:tc>
           <w:tcPr>
-            <w:tcW w:w="1491" w:type="dxa"/>
+            <w:tcW w:w="2070" w:type="dxa"/>
           </w:tcPr>
           <w:p>
             <w:pPr>
               <w:cnfStyle w:val="000000010000" w:firstRow="0" w:lastRow="0" w:firstColumn="0" w:lastColumn="0" w:oddVBand="0" w:evenVBand="0" w:oddHBand="0" w:evenHBand="1" w:firstRowFirstColumn="0" w:firstRowLastColumn="0" w:lastRowFirstColumn="0" w:lastRowLastColumn="0"/>
-            </w:pPr>
-            <w:r>
+              <w:rPr>
+                <w:sz w:val="28"/>
+              </w:rPr>
+            </w:pPr>
+            <w:r>
+              <w:rPr>
+                <w:sz w:val="28"/>
+              </w:rPr>
               <w:t>Donors sign up</w:t>
             </w:r>
           </w:p>
         </w:tc>
         <w:tc>
           <w:tcPr>
-            <w:tcW w:w="1448" w:type="dxa"/>
+            <w:tcW w:w="1260" w:type="dxa"/>
           </w:tcPr>
           <w:p>
             <w:pPr>
               <w:cnfStyle w:val="000000010000" w:firstRow="0" w:lastRow="0" w:firstColumn="0" w:lastColumn="0" w:oddVBand="0" w:evenVBand="0" w:oddHBand="0" w:evenHBand="1" w:firstRowFirstColumn="0" w:firstRowLastColumn="0" w:lastRowFirstColumn="0" w:lastRowLastColumn="0"/>
-            </w:pPr>
-            <w:r>
+              <w:rPr>
+                <w:sz w:val="28"/>
+              </w:rPr>
+            </w:pPr>
+            <w:r>
+              <w:rPr>
+                <w:sz w:val="28"/>
+              </w:rPr>
               <w:t xml:space="preserve">Donor </w:t>
             </w:r>
           </w:p>
         </w:tc>
         <w:tc>
           <w:tcPr>
-            <w:tcW w:w="1490" w:type="dxa"/>
+            <w:tcW w:w="1958" w:type="dxa"/>
           </w:tcPr>
           <w:p>
             <w:pPr>
               <w:cnfStyle w:val="000000010000" w:firstRow="0" w:lastRow="0" w:firstColumn="0" w:lastColumn="0" w:oddVBand="0" w:evenVBand="0" w:oddHBand="0" w:evenHBand="1" w:firstRowFirstColumn="0" w:firstRowLastColumn="0" w:lastRowFirstColumn="0" w:lastRowLastColumn="0"/>
-            </w:pPr>
-            <w:r>
+              <w:rPr>
+                <w:sz w:val="28"/>
+              </w:rPr>
+            </w:pPr>
+            <w:r>
+              <w:rPr>
+                <w:sz w:val="28"/>
+              </w:rPr>
               <w:t xml:space="preserve">Donors account </w:t>
             </w:r>
           </w:p>
         </w:tc>
         <w:tc>
           <w:tcPr>
-            <w:tcW w:w="1508" w:type="dxa"/>
+            <w:tcW w:w="2622" w:type="dxa"/>
           </w:tcPr>
           <w:p>
             <w:pPr>
               <w:cnfStyle w:val="000000010000" w:firstRow="0" w:lastRow="0" w:firstColumn="0" w:lastColumn="0" w:oddVBand="0" w:evenVBand="0" w:oddHBand="0" w:evenHBand="1" w:firstRowFirstColumn="0" w:firstRowLastColumn="0" w:lastRowFirstColumn="0" w:lastRowLastColumn="0"/>
-            </w:pPr>
-            <w:r>
+              <w:rPr>
+                <w:sz w:val="28"/>
+              </w:rPr>
+            </w:pPr>
+            <w:r>
+              <w:rPr>
+                <w:sz w:val="28"/>
+              </w:rPr>
               <w:t>Donation process</w:t>
             </w:r>
           </w:p>
         </w:tc>
         <w:tc>
           <w:tcPr>
-            <w:tcW w:w="2123" w:type="dxa"/>
+            <w:tcW w:w="1529" w:type="dxa"/>
           </w:tcPr>
           <w:p>
             <w:pPr>
               <w:cnfStyle w:val="000000010000" w:firstRow="0" w:lastRow="0" w:firstColumn="0" w:lastColumn="0" w:oddVBand="0" w:evenVBand="0" w:oddHBand="0" w:evenHBand="1" w:firstRowFirstColumn="0" w:firstRowLastColumn="0" w:lastRowFirstColumn="0" w:lastRowLastColumn="0"/>
-            </w:pPr>
-            <w:r>
+              <w:rPr>
+                <w:sz w:val="28"/>
+              </w:rPr>
+            </w:pPr>
+            <w:r>
+              <w:rPr>
+                <w:sz w:val="28"/>
+              </w:rPr>
               <w:t>System</w:t>
             </w:r>
           </w:p>
           <w:p>
             <w:pPr>
               <w:cnfStyle w:val="000000010000" w:firstRow="0" w:lastRow="0" w:firstColumn="0" w:lastColumn="0" w:oddVBand="0" w:evenVBand="0" w:oddHBand="0" w:evenHBand="1" w:firstRowFirstColumn="0" w:firstRowLastColumn="0" w:lastRowFirstColumn="0" w:lastRowLastColumn="0"/>
+              <w:rPr>
+                <w:sz w:val="28"/>
+              </w:rPr>
             </w:pPr>
           </w:p>
         </w:tc>
@@ -434,87 +650,130 @@
       <w:tr>
         <w:trPr>
           <w:cnfStyle w:val="000000100000" w:firstRow="0" w:lastRow="0" w:firstColumn="0" w:lastColumn="0" w:oddVBand="0" w:evenVBand="0" w:oddHBand="1" w:evenHBand="0" w:firstRowFirstColumn="0" w:firstRowLastColumn="0" w:lastRowFirstColumn="0" w:lastRowLastColumn="0"/>
+          <w:jc w:val="center"/>
         </w:trPr>
         <w:tc>
           <w:tcPr>
             <w:cnfStyle w:val="001000000000" w:firstRow="0" w:lastRow="0" w:firstColumn="1" w:lastColumn="0" w:oddVBand="0" w:evenVBand="0" w:oddHBand="0" w:evenHBand="0" w:firstRowFirstColumn="0" w:firstRowLastColumn="0" w:lastRowFirstColumn="0" w:lastRowLastColumn="0"/>
-            <w:tcW w:w="1516" w:type="dxa"/>
-          </w:tcPr>
-          <w:p>
-            <w:r>
+            <w:tcW w:w="2619" w:type="dxa"/>
+          </w:tcPr>
+          <w:p>
+            <w:pPr>
+              <w:rPr>
+                <w:sz w:val="28"/>
+              </w:rPr>
+            </w:pPr>
+            <w:r>
+              <w:rPr>
+                <w:sz w:val="28"/>
+              </w:rPr>
               <w:t xml:space="preserve">Donors donate to project </w:t>
             </w:r>
           </w:p>
         </w:tc>
         <w:tc>
           <w:tcPr>
-            <w:tcW w:w="1491" w:type="dxa"/>
+            <w:tcW w:w="2070" w:type="dxa"/>
           </w:tcPr>
           <w:p>
             <w:pPr>
               <w:cnfStyle w:val="000000100000" w:firstRow="0" w:lastRow="0" w:firstColumn="0" w:lastColumn="0" w:oddVBand="0" w:evenVBand="0" w:oddHBand="1" w:evenHBand="0" w:firstRowFirstColumn="0" w:firstRowLastColumn="0" w:lastRowFirstColumn="0" w:lastRowLastColumn="0"/>
-            </w:pPr>
-            <w:r>
+              <w:rPr>
+                <w:sz w:val="28"/>
+              </w:rPr>
+            </w:pPr>
+            <w:r>
+              <w:rPr>
+                <w:sz w:val="28"/>
+              </w:rPr>
               <w:t xml:space="preserve">Donors </w:t>
             </w:r>
             <w:r>
+              <w:rPr>
+                <w:sz w:val="28"/>
+              </w:rPr>
               <w:t>response</w:t>
             </w:r>
-            <w:bookmarkStart w:id="0" w:name="_GoBack"/>
-            <w:bookmarkEnd w:id="0"/>
-            <w:r>
+            <w:r>
+              <w:rPr>
+                <w:sz w:val="28"/>
+              </w:rPr>
               <w:t xml:space="preserve"> </w:t>
             </w:r>
           </w:p>
         </w:tc>
         <w:tc>
           <w:tcPr>
-            <w:tcW w:w="1448" w:type="dxa"/>
+            <w:tcW w:w="1260" w:type="dxa"/>
           </w:tcPr>
           <w:p>
             <w:pPr>
               <w:cnfStyle w:val="000000100000" w:firstRow="0" w:lastRow="0" w:firstColumn="0" w:lastColumn="0" w:oddVBand="0" w:evenVBand="0" w:oddHBand="1" w:evenHBand="0" w:firstRowFirstColumn="0" w:firstRowLastColumn="0" w:lastRowFirstColumn="0" w:lastRowLastColumn="0"/>
-            </w:pPr>
-            <w:r>
+              <w:rPr>
+                <w:sz w:val="28"/>
+              </w:rPr>
+            </w:pPr>
+            <w:r>
+              <w:rPr>
+                <w:sz w:val="28"/>
+              </w:rPr>
               <w:t xml:space="preserve">Donor </w:t>
             </w:r>
           </w:p>
         </w:tc>
         <w:tc>
           <w:tcPr>
-            <w:tcW w:w="1490" w:type="dxa"/>
+            <w:tcW w:w="1958" w:type="dxa"/>
           </w:tcPr>
           <w:p>
             <w:pPr>
               <w:cnfStyle w:val="000000100000" w:firstRow="0" w:lastRow="0" w:firstColumn="0" w:lastColumn="0" w:oddVBand="0" w:evenVBand="0" w:oddHBand="1" w:evenHBand="0" w:firstRowFirstColumn="0" w:firstRowLastColumn="0" w:lastRowFirstColumn="0" w:lastRowLastColumn="0"/>
-            </w:pPr>
-            <w:r>
+              <w:rPr>
+                <w:sz w:val="28"/>
+              </w:rPr>
+            </w:pPr>
+            <w:r>
+              <w:rPr>
+                <w:sz w:val="28"/>
+              </w:rPr>
               <w:t>Donor donation</w:t>
             </w:r>
           </w:p>
         </w:tc>
         <w:tc>
           <w:tcPr>
-            <w:tcW w:w="1508" w:type="dxa"/>
+            <w:tcW w:w="2622" w:type="dxa"/>
           </w:tcPr>
           <w:p>
             <w:pPr>
               <w:cnfStyle w:val="000000100000" w:firstRow="0" w:lastRow="0" w:firstColumn="0" w:lastColumn="0" w:oddVBand="0" w:evenVBand="0" w:oddHBand="1" w:evenHBand="0" w:firstRowFirstColumn="0" w:firstRowLastColumn="0" w:lastRowFirstColumn="0" w:lastRowLastColumn="0"/>
-            </w:pPr>
-            <w:r>
+              <w:rPr>
+                <w:sz w:val="28"/>
+              </w:rPr>
+            </w:pPr>
+            <w:r>
+              <w:rPr>
+                <w:sz w:val="28"/>
+              </w:rPr>
               <w:t>Donation through bank or charity</w:t>
             </w:r>
           </w:p>
         </w:tc>
         <w:tc>
           <w:tcPr>
-            <w:tcW w:w="2123" w:type="dxa"/>
+            <w:tcW w:w="1529" w:type="dxa"/>
           </w:tcPr>
           <w:p>
             <w:pPr>
               <w:cnfStyle w:val="000000100000" w:firstRow="0" w:lastRow="0" w:firstColumn="0" w:lastColumn="0" w:oddVBand="0" w:evenVBand="0" w:oddHBand="1" w:evenHBand="0" w:firstRowFirstColumn="0" w:firstRowLastColumn="0" w:lastRowFirstColumn="0" w:lastRowLastColumn="0"/>
-            </w:pPr>
-            <w:r>
+              <w:rPr>
+                <w:sz w:val="28"/>
+              </w:rPr>
+            </w:pPr>
+            <w:r>
+              <w:rPr>
+                <w:sz w:val="28"/>
+              </w:rPr>
               <w:t xml:space="preserve">Bank / charity </w:t>
             </w:r>
           </w:p>
@@ -523,79 +782,118 @@
       <w:tr>
         <w:trPr>
           <w:cnfStyle w:val="000000010000" w:firstRow="0" w:lastRow="0" w:firstColumn="0" w:lastColumn="0" w:oddVBand="0" w:evenVBand="0" w:oddHBand="0" w:evenHBand="1" w:firstRowFirstColumn="0" w:firstRowLastColumn="0" w:lastRowFirstColumn="0" w:lastRowLastColumn="0"/>
+          <w:jc w:val="center"/>
         </w:trPr>
         <w:tc>
           <w:tcPr>
             <w:cnfStyle w:val="001000000000" w:firstRow="0" w:lastRow="0" w:firstColumn="1" w:lastColumn="0" w:oddVBand="0" w:evenVBand="0" w:oddHBand="0" w:evenHBand="0" w:firstRowFirstColumn="0" w:firstRowLastColumn="0" w:lastRowFirstColumn="0" w:lastRowLastColumn="0"/>
-            <w:tcW w:w="1516" w:type="dxa"/>
-          </w:tcPr>
-          <w:p>
-            <w:r>
+            <w:tcW w:w="2619" w:type="dxa"/>
+          </w:tcPr>
+          <w:p>
+            <w:pPr>
+              <w:rPr>
+                <w:sz w:val="28"/>
+              </w:rPr>
+            </w:pPr>
+            <w:r>
+              <w:rPr>
+                <w:sz w:val="28"/>
+              </w:rPr>
               <w:t>Create milestone per project</w:t>
             </w:r>
           </w:p>
         </w:tc>
         <w:tc>
           <w:tcPr>
-            <w:tcW w:w="1491" w:type="dxa"/>
+            <w:tcW w:w="2070" w:type="dxa"/>
           </w:tcPr>
           <w:p>
             <w:pPr>
               <w:cnfStyle w:val="000000010000" w:firstRow="0" w:lastRow="0" w:firstColumn="0" w:lastColumn="0" w:oddVBand="0" w:evenVBand="0" w:oddHBand="0" w:evenHBand="1" w:firstRowFirstColumn="0" w:firstRowLastColumn="0" w:lastRowFirstColumn="0" w:lastRowLastColumn="0"/>
-            </w:pPr>
-            <w:r>
+              <w:rPr>
+                <w:sz w:val="28"/>
+              </w:rPr>
+            </w:pPr>
+            <w:r>
+              <w:rPr>
+                <w:sz w:val="28"/>
+              </w:rPr>
               <w:t>Publish milestone report</w:t>
             </w:r>
           </w:p>
         </w:tc>
         <w:tc>
           <w:tcPr>
-            <w:tcW w:w="1448" w:type="dxa"/>
+            <w:tcW w:w="1260" w:type="dxa"/>
           </w:tcPr>
           <w:p>
             <w:pPr>
               <w:cnfStyle w:val="000000010000" w:firstRow="0" w:lastRow="0" w:firstColumn="0" w:lastColumn="0" w:oddVBand="0" w:evenVBand="0" w:oddHBand="0" w:evenHBand="1" w:firstRowFirstColumn="0" w:firstRowLastColumn="0" w:lastRowFirstColumn="0" w:lastRowLastColumn="0"/>
-            </w:pPr>
-            <w:r>
+              <w:rPr>
+                <w:sz w:val="28"/>
+              </w:rPr>
+            </w:pPr>
+            <w:r>
+              <w:rPr>
+                <w:sz w:val="28"/>
+              </w:rPr>
               <w:t>Admin</w:t>
             </w:r>
           </w:p>
         </w:tc>
         <w:tc>
           <w:tcPr>
-            <w:tcW w:w="1490" w:type="dxa"/>
+            <w:tcW w:w="1958" w:type="dxa"/>
           </w:tcPr>
           <w:p>
             <w:pPr>
               <w:cnfStyle w:val="000000010000" w:firstRow="0" w:lastRow="0" w:firstColumn="0" w:lastColumn="0" w:oddVBand="0" w:evenVBand="0" w:oddHBand="0" w:evenHBand="1" w:firstRowFirstColumn="0" w:firstRowLastColumn="0" w:lastRowFirstColumn="0" w:lastRowLastColumn="0"/>
-            </w:pPr>
-            <w:r>
+              <w:rPr>
+                <w:sz w:val="28"/>
+              </w:rPr>
+            </w:pPr>
+            <w:r>
+              <w:rPr>
+                <w:sz w:val="28"/>
+              </w:rPr>
               <w:t xml:space="preserve">Create milestone project report </w:t>
             </w:r>
           </w:p>
         </w:tc>
         <w:tc>
           <w:tcPr>
-            <w:tcW w:w="1508" w:type="dxa"/>
+            <w:tcW w:w="2622" w:type="dxa"/>
           </w:tcPr>
           <w:p>
             <w:pPr>
               <w:cnfStyle w:val="000000010000" w:firstRow="0" w:lastRow="0" w:firstColumn="0" w:lastColumn="0" w:oddVBand="0" w:evenVBand="0" w:oddHBand="0" w:evenHBand="1" w:firstRowFirstColumn="0" w:firstRowLastColumn="0" w:lastRowFirstColumn="0" w:lastRowLastColumn="0"/>
-            </w:pPr>
-            <w:r>
+              <w:rPr>
+                <w:sz w:val="28"/>
+              </w:rPr>
+            </w:pPr>
+            <w:r>
+              <w:rPr>
+                <w:sz w:val="28"/>
+              </w:rPr>
               <w:t>Project update</w:t>
             </w:r>
           </w:p>
         </w:tc>
         <w:tc>
           <w:tcPr>
-            <w:tcW w:w="2123" w:type="dxa"/>
+            <w:tcW w:w="1529" w:type="dxa"/>
           </w:tcPr>
           <w:p>
             <w:pPr>
               <w:cnfStyle w:val="000000010000" w:firstRow="0" w:lastRow="0" w:firstColumn="0" w:lastColumn="0" w:oddVBand="0" w:evenVBand="0" w:oddHBand="0" w:evenHBand="1" w:firstRowFirstColumn="0" w:firstRowLastColumn="0" w:lastRowFirstColumn="0" w:lastRowLastColumn="0"/>
-            </w:pPr>
-            <w:r>
+              <w:rPr>
+                <w:sz w:val="28"/>
+              </w:rPr>
+            </w:pPr>
+            <w:r>
+              <w:rPr>
+                <w:sz w:val="28"/>
+              </w:rPr>
               <w:t xml:space="preserve">System </w:t>
             </w:r>
           </w:p>
@@ -604,79 +902,118 @@
       <w:tr>
         <w:trPr>
           <w:cnfStyle w:val="000000100000" w:firstRow="0" w:lastRow="0" w:firstColumn="0" w:lastColumn="0" w:oddVBand="0" w:evenVBand="0" w:oddHBand="1" w:evenHBand="0" w:firstRowFirstColumn="0" w:firstRowLastColumn="0" w:lastRowFirstColumn="0" w:lastRowLastColumn="0"/>
+          <w:jc w:val="center"/>
         </w:trPr>
         <w:tc>
           <w:tcPr>
             <w:cnfStyle w:val="001000000000" w:firstRow="0" w:lastRow="0" w:firstColumn="1" w:lastColumn="0" w:oddVBand="0" w:evenVBand="0" w:oddHBand="0" w:evenHBand="0" w:firstRowFirstColumn="0" w:firstRowLastColumn="0" w:lastRowFirstColumn="0" w:lastRowLastColumn="0"/>
-            <w:tcW w:w="1516" w:type="dxa"/>
-          </w:tcPr>
-          <w:p>
-            <w:r>
+            <w:tcW w:w="2619" w:type="dxa"/>
+          </w:tcPr>
+          <w:p>
+            <w:pPr>
+              <w:rPr>
+                <w:sz w:val="28"/>
+              </w:rPr>
+            </w:pPr>
+            <w:r>
+              <w:rPr>
+                <w:sz w:val="28"/>
+              </w:rPr>
               <w:t xml:space="preserve">Create expense report </w:t>
             </w:r>
           </w:p>
         </w:tc>
         <w:tc>
           <w:tcPr>
-            <w:tcW w:w="1491" w:type="dxa"/>
+            <w:tcW w:w="2070" w:type="dxa"/>
           </w:tcPr>
           <w:p>
             <w:pPr>
               <w:cnfStyle w:val="000000100000" w:firstRow="0" w:lastRow="0" w:firstColumn="0" w:lastColumn="0" w:oddVBand="0" w:evenVBand="0" w:oddHBand="1" w:evenHBand="0" w:firstRowFirstColumn="0" w:firstRowLastColumn="0" w:lastRowFirstColumn="0" w:lastRowLastColumn="0"/>
-            </w:pPr>
-            <w:r>
+              <w:rPr>
+                <w:sz w:val="28"/>
+              </w:rPr>
+            </w:pPr>
+            <w:r>
+              <w:rPr>
+                <w:sz w:val="28"/>
+              </w:rPr>
               <w:t>Expense report</w:t>
             </w:r>
           </w:p>
         </w:tc>
         <w:tc>
           <w:tcPr>
-            <w:tcW w:w="1448" w:type="dxa"/>
+            <w:tcW w:w="1260" w:type="dxa"/>
           </w:tcPr>
           <w:p>
             <w:pPr>
               <w:cnfStyle w:val="000000100000" w:firstRow="0" w:lastRow="0" w:firstColumn="0" w:lastColumn="0" w:oddVBand="0" w:evenVBand="0" w:oddHBand="1" w:evenHBand="0" w:firstRowFirstColumn="0" w:firstRowLastColumn="0" w:lastRowFirstColumn="0" w:lastRowLastColumn="0"/>
-            </w:pPr>
-            <w:r>
+              <w:rPr>
+                <w:sz w:val="28"/>
+              </w:rPr>
+            </w:pPr>
+            <w:r>
+              <w:rPr>
+                <w:sz w:val="28"/>
+              </w:rPr>
               <w:t>Admin</w:t>
             </w:r>
           </w:p>
         </w:tc>
         <w:tc>
           <w:tcPr>
-            <w:tcW w:w="1490" w:type="dxa"/>
+            <w:tcW w:w="1958" w:type="dxa"/>
           </w:tcPr>
           <w:p>
             <w:pPr>
               <w:cnfStyle w:val="000000100000" w:firstRow="0" w:lastRow="0" w:firstColumn="0" w:lastColumn="0" w:oddVBand="0" w:evenVBand="0" w:oddHBand="1" w:evenHBand="0" w:firstRowFirstColumn="0" w:firstRowLastColumn="0" w:lastRowFirstColumn="0" w:lastRowLastColumn="0"/>
-            </w:pPr>
-            <w:r>
+              <w:rPr>
+                <w:sz w:val="28"/>
+              </w:rPr>
+            </w:pPr>
+            <w:r>
+              <w:rPr>
+                <w:sz w:val="28"/>
+              </w:rPr>
               <w:t xml:space="preserve">Create expense report </w:t>
             </w:r>
           </w:p>
         </w:tc>
         <w:tc>
           <w:tcPr>
-            <w:tcW w:w="1508" w:type="dxa"/>
+            <w:tcW w:w="2622" w:type="dxa"/>
           </w:tcPr>
           <w:p>
             <w:pPr>
               <w:cnfStyle w:val="000000100000" w:firstRow="0" w:lastRow="0" w:firstColumn="0" w:lastColumn="0" w:oddVBand="0" w:evenVBand="0" w:oddHBand="1" w:evenHBand="0" w:firstRowFirstColumn="0" w:firstRowLastColumn="0" w:lastRowFirstColumn="0" w:lastRowLastColumn="0"/>
-            </w:pPr>
-            <w:r>
+              <w:rPr>
+                <w:sz w:val="28"/>
+              </w:rPr>
+            </w:pPr>
+            <w:r>
+              <w:rPr>
+                <w:sz w:val="28"/>
+              </w:rPr>
               <w:t xml:space="preserve">Expense details </w:t>
             </w:r>
           </w:p>
         </w:tc>
         <w:tc>
           <w:tcPr>
-            <w:tcW w:w="2123" w:type="dxa"/>
+            <w:tcW w:w="1529" w:type="dxa"/>
           </w:tcPr>
           <w:p>
             <w:pPr>
               <w:cnfStyle w:val="000000100000" w:firstRow="0" w:lastRow="0" w:firstColumn="0" w:lastColumn="0" w:oddVBand="0" w:evenVBand="0" w:oddHBand="1" w:evenHBand="0" w:firstRowFirstColumn="0" w:firstRowLastColumn="0" w:lastRowFirstColumn="0" w:lastRowLastColumn="0"/>
-            </w:pPr>
-            <w:r>
+              <w:rPr>
+                <w:sz w:val="28"/>
+              </w:rPr>
+            </w:pPr>
+            <w:r>
+              <w:rPr>
+                <w:sz w:val="28"/>
+              </w:rPr>
               <w:t>System</w:t>
             </w:r>
           </w:p>
@@ -685,79 +1022,118 @@
       <w:tr>
         <w:trPr>
           <w:cnfStyle w:val="000000010000" w:firstRow="0" w:lastRow="0" w:firstColumn="0" w:lastColumn="0" w:oddVBand="0" w:evenVBand="0" w:oddHBand="0" w:evenHBand="1" w:firstRowFirstColumn="0" w:firstRowLastColumn="0" w:lastRowFirstColumn="0" w:lastRowLastColumn="0"/>
+          <w:jc w:val="center"/>
         </w:trPr>
         <w:tc>
           <w:tcPr>
             <w:cnfStyle w:val="001000000000" w:firstRow="0" w:lastRow="0" w:firstColumn="1" w:lastColumn="0" w:oddVBand="0" w:evenVBand="0" w:oddHBand="0" w:evenHBand="0" w:firstRowFirstColumn="0" w:firstRowLastColumn="0" w:lastRowFirstColumn="0" w:lastRowLastColumn="0"/>
-            <w:tcW w:w="1516" w:type="dxa"/>
-          </w:tcPr>
-          <w:p>
-            <w:r>
+            <w:tcW w:w="2619" w:type="dxa"/>
+          </w:tcPr>
+          <w:p>
+            <w:pPr>
+              <w:rPr>
+                <w:sz w:val="28"/>
+              </w:rPr>
+            </w:pPr>
+            <w:r>
+              <w:rPr>
+                <w:sz w:val="28"/>
+              </w:rPr>
               <w:t>System generates report</w:t>
             </w:r>
           </w:p>
         </w:tc>
         <w:tc>
           <w:tcPr>
-            <w:tcW w:w="1491" w:type="dxa"/>
+            <w:tcW w:w="2070" w:type="dxa"/>
           </w:tcPr>
           <w:p>
             <w:pPr>
               <w:cnfStyle w:val="000000010000" w:firstRow="0" w:lastRow="0" w:firstColumn="0" w:lastColumn="0" w:oddVBand="0" w:evenVBand="0" w:oddHBand="0" w:evenHBand="1" w:firstRowFirstColumn="0" w:firstRowLastColumn="0" w:lastRowFirstColumn="0" w:lastRowLastColumn="0"/>
-            </w:pPr>
-            <w:r>
+              <w:rPr>
+                <w:sz w:val="28"/>
+              </w:rPr>
+            </w:pPr>
+            <w:r>
+              <w:rPr>
+                <w:sz w:val="28"/>
+              </w:rPr>
               <w:t xml:space="preserve">Project report </w:t>
             </w:r>
           </w:p>
         </w:tc>
         <w:tc>
           <w:tcPr>
-            <w:tcW w:w="1448" w:type="dxa"/>
+            <w:tcW w:w="1260" w:type="dxa"/>
           </w:tcPr>
           <w:p>
             <w:pPr>
               <w:cnfStyle w:val="000000010000" w:firstRow="0" w:lastRow="0" w:firstColumn="0" w:lastColumn="0" w:oddVBand="0" w:evenVBand="0" w:oddHBand="0" w:evenHBand="1" w:firstRowFirstColumn="0" w:firstRowLastColumn="0" w:lastRowFirstColumn="0" w:lastRowLastColumn="0"/>
-            </w:pPr>
-            <w:r>
+              <w:rPr>
+                <w:sz w:val="28"/>
+              </w:rPr>
+            </w:pPr>
+            <w:r>
+              <w:rPr>
+                <w:sz w:val="28"/>
+              </w:rPr>
               <w:t xml:space="preserve">Admin </w:t>
             </w:r>
           </w:p>
         </w:tc>
         <w:tc>
           <w:tcPr>
-            <w:tcW w:w="1490" w:type="dxa"/>
+            <w:tcW w:w="1958" w:type="dxa"/>
           </w:tcPr>
           <w:p>
             <w:pPr>
               <w:cnfStyle w:val="000000010000" w:firstRow="0" w:lastRow="0" w:firstColumn="0" w:lastColumn="0" w:oddVBand="0" w:evenVBand="0" w:oddHBand="0" w:evenHBand="1" w:firstRowFirstColumn="0" w:firstRowLastColumn="0" w:lastRowFirstColumn="0" w:lastRowLastColumn="0"/>
-            </w:pPr>
-            <w:r>
+              <w:rPr>
+                <w:sz w:val="28"/>
+              </w:rPr>
+            </w:pPr>
+            <w:r>
+              <w:rPr>
+                <w:sz w:val="28"/>
+              </w:rPr>
               <w:t xml:space="preserve">Generate expense report </w:t>
             </w:r>
           </w:p>
         </w:tc>
         <w:tc>
           <w:tcPr>
-            <w:tcW w:w="1508" w:type="dxa"/>
+            <w:tcW w:w="2622" w:type="dxa"/>
           </w:tcPr>
           <w:p>
             <w:pPr>
               <w:cnfStyle w:val="000000010000" w:firstRow="0" w:lastRow="0" w:firstColumn="0" w:lastColumn="0" w:oddVBand="0" w:evenVBand="0" w:oddHBand="0" w:evenHBand="1" w:firstRowFirstColumn="0" w:firstRowLastColumn="0" w:lastRowFirstColumn="0" w:lastRowLastColumn="0"/>
-            </w:pPr>
-            <w:r>
+              <w:rPr>
+                <w:sz w:val="28"/>
+              </w:rPr>
+            </w:pPr>
+            <w:r>
+              <w:rPr>
+                <w:sz w:val="28"/>
+              </w:rPr>
               <w:t xml:space="preserve">Donor report </w:t>
             </w:r>
           </w:p>
         </w:tc>
         <w:tc>
           <w:tcPr>
-            <w:tcW w:w="2123" w:type="dxa"/>
+            <w:tcW w:w="1529" w:type="dxa"/>
           </w:tcPr>
           <w:p>
             <w:pPr>
               <w:cnfStyle w:val="000000010000" w:firstRow="0" w:lastRow="0" w:firstColumn="0" w:lastColumn="0" w:oddVBand="0" w:evenVBand="0" w:oddHBand="0" w:evenHBand="1" w:firstRowFirstColumn="0" w:firstRowLastColumn="0" w:lastRowFirstColumn="0" w:lastRowLastColumn="0"/>
-            </w:pPr>
-            <w:r>
+              <w:rPr>
+                <w:sz w:val="28"/>
+              </w:rPr>
+            </w:pPr>
+            <w:r>
+              <w:rPr>
+                <w:sz w:val="28"/>
+              </w:rPr>
               <w:t>Donor/admin/charity</w:t>
             </w:r>
           </w:p>
@@ -766,88 +1142,133 @@
       <w:tr>
         <w:trPr>
           <w:cnfStyle w:val="000000100000" w:firstRow="0" w:lastRow="0" w:firstColumn="0" w:lastColumn="0" w:oddVBand="0" w:evenVBand="0" w:oddHBand="1" w:evenHBand="0" w:firstRowFirstColumn="0" w:firstRowLastColumn="0" w:lastRowFirstColumn="0" w:lastRowLastColumn="0"/>
+          <w:jc w:val="center"/>
         </w:trPr>
         <w:tc>
           <w:tcPr>
             <w:cnfStyle w:val="001000000000" w:firstRow="0" w:lastRow="0" w:firstColumn="1" w:lastColumn="0" w:oddVBand="0" w:evenVBand="0" w:oddHBand="0" w:evenHBand="0" w:firstRowFirstColumn="0" w:firstRowLastColumn="0" w:lastRowFirstColumn="0" w:lastRowLastColumn="0"/>
-            <w:tcW w:w="1516" w:type="dxa"/>
-          </w:tcPr>
-          <w:p>
-            <w:r>
+            <w:tcW w:w="2619" w:type="dxa"/>
+          </w:tcPr>
+          <w:p>
+            <w:pPr>
+              <w:rPr>
+                <w:sz w:val="28"/>
+              </w:rPr>
+            </w:pPr>
+            <w:r>
+              <w:rPr>
+                <w:sz w:val="28"/>
+              </w:rPr>
               <w:t xml:space="preserve">Donor check project status </w:t>
             </w:r>
           </w:p>
         </w:tc>
         <w:tc>
           <w:tcPr>
-            <w:tcW w:w="1491" w:type="dxa"/>
+            <w:tcW w:w="2070" w:type="dxa"/>
           </w:tcPr>
           <w:p>
             <w:pPr>
               <w:cnfStyle w:val="000000100000" w:firstRow="0" w:lastRow="0" w:firstColumn="0" w:lastColumn="0" w:oddVBand="0" w:evenVBand="0" w:oddHBand="1" w:evenHBand="0" w:firstRowFirstColumn="0" w:firstRowLastColumn="0" w:lastRowFirstColumn="0" w:lastRowLastColumn="0"/>
-            </w:pPr>
-            <w:r>
+              <w:rPr>
+                <w:sz w:val="28"/>
+              </w:rPr>
+            </w:pPr>
+            <w:r>
+              <w:rPr>
+                <w:sz w:val="28"/>
+              </w:rPr>
               <w:t xml:space="preserve">Project status report </w:t>
             </w:r>
           </w:p>
         </w:tc>
         <w:tc>
           <w:tcPr>
-            <w:tcW w:w="1448" w:type="dxa"/>
+            <w:tcW w:w="1260" w:type="dxa"/>
           </w:tcPr>
           <w:p>
             <w:pPr>
               <w:cnfStyle w:val="000000100000" w:firstRow="0" w:lastRow="0" w:firstColumn="0" w:lastColumn="0" w:oddVBand="0" w:evenVBand="0" w:oddHBand="1" w:evenHBand="0" w:firstRowFirstColumn="0" w:firstRowLastColumn="0" w:lastRowFirstColumn="0" w:lastRowLastColumn="0"/>
-            </w:pPr>
-            <w:r>
+              <w:rPr>
+                <w:sz w:val="28"/>
+              </w:rPr>
+            </w:pPr>
+            <w:r>
+              <w:rPr>
+                <w:sz w:val="28"/>
+              </w:rPr>
               <w:t xml:space="preserve">Donor </w:t>
             </w:r>
           </w:p>
         </w:tc>
         <w:tc>
           <w:tcPr>
-            <w:tcW w:w="1490" w:type="dxa"/>
+            <w:tcW w:w="1958" w:type="dxa"/>
           </w:tcPr>
           <w:p>
             <w:pPr>
               <w:cnfStyle w:val="000000100000" w:firstRow="0" w:lastRow="0" w:firstColumn="0" w:lastColumn="0" w:oddVBand="0" w:evenVBand="0" w:oddHBand="1" w:evenHBand="0" w:firstRowFirstColumn="0" w:firstRowLastColumn="0" w:lastRowFirstColumn="0" w:lastRowLastColumn="0"/>
-            </w:pPr>
-            <w:r>
+              <w:rPr>
+                <w:sz w:val="28"/>
+              </w:rPr>
+            </w:pPr>
+            <w:r>
+              <w:rPr>
+                <w:sz w:val="28"/>
+              </w:rPr>
               <w:t xml:space="preserve">Donor check project status </w:t>
             </w:r>
           </w:p>
         </w:tc>
         <w:tc>
           <w:tcPr>
-            <w:tcW w:w="1508" w:type="dxa"/>
+            <w:tcW w:w="2622" w:type="dxa"/>
           </w:tcPr>
           <w:p>
             <w:pPr>
               <w:cnfStyle w:val="000000100000" w:firstRow="0" w:lastRow="0" w:firstColumn="0" w:lastColumn="0" w:oddVBand="0" w:evenVBand="0" w:oddHBand="1" w:evenHBand="0" w:firstRowFirstColumn="0" w:firstRowLastColumn="0" w:lastRowFirstColumn="0" w:lastRowLastColumn="0"/>
-            </w:pPr>
-            <w:r>
+              <w:rPr>
+                <w:sz w:val="28"/>
+              </w:rPr>
+            </w:pPr>
+            <w:r>
+              <w:rPr>
+                <w:sz w:val="28"/>
+              </w:rPr>
               <w:t>Project detail</w:t>
             </w:r>
           </w:p>
         </w:tc>
         <w:tc>
           <w:tcPr>
-            <w:tcW w:w="2123" w:type="dxa"/>
+            <w:tcW w:w="1529" w:type="dxa"/>
           </w:tcPr>
           <w:p>
             <w:pPr>
               <w:cnfStyle w:val="000000100000" w:firstRow="0" w:lastRow="0" w:firstColumn="0" w:lastColumn="0" w:oddVBand="0" w:evenVBand="0" w:oddHBand="1" w:evenHBand="0" w:firstRowFirstColumn="0" w:firstRowLastColumn="0" w:lastRowFirstColumn="0" w:lastRowLastColumn="0"/>
-            </w:pPr>
-            <w:r>
+              <w:rPr>
+                <w:sz w:val="28"/>
+              </w:rPr>
+            </w:pPr>
+            <w:r>
+              <w:rPr>
+                <w:sz w:val="28"/>
+              </w:rPr>
               <w:t>System</w:t>
             </w:r>
           </w:p>
         </w:tc>
       </w:tr>
     </w:tbl>
-    <w:p/>
+    <w:p>
+      <w:pPr>
+        <w:rPr>
+          <w:sz w:val="28"/>
+        </w:rPr>
+      </w:pPr>
+    </w:p>
     <w:sectPr>
-      <w:pgSz w:w="12240" w:h="15840"/>
+      <w:pgSz w:w="15840" w:h="12240" w:orient="landscape"/>
       <w:pgMar w:top="1440" w:right="1440" w:bottom="1440" w:left="1440" w:header="720" w:footer="720" w:gutter="0"/>
       <w:cols w:space="720"/>
       <w:docGrid w:linePitch="360"/>
@@ -1028,7 +1449,7 @@
     <w:lsdException w:name="Table Web 2" w:semiHidden="1" w:unhideWhenUsed="1"/>
     <w:lsdException w:name="Table Web 3" w:semiHidden="1" w:unhideWhenUsed="1"/>
     <w:lsdException w:name="Balloon Text" w:semiHidden="1" w:unhideWhenUsed="1"/>
-    <w:lsdException w:name="Table Grid" w:semiHidden="1" w:uiPriority="59" w:unhideWhenUsed="1"/>
+    <w:lsdException w:name="Table Grid" w:uiPriority="59"/>
     <w:lsdException w:name="Table Theme" w:semiHidden="1" w:unhideWhenUsed="1"/>
     <w:lsdException w:name="Placeholder Text" w:semiHidden="1"/>
     <w:lsdException w:name="No Spacing" w:uiPriority="1" w:qFormat="1"/>
@@ -2271,4 +2692,16 @@
   <a:objectDefaults/>
   <a:extraClrSchemeLst/>
 </a:theme>
+</file>
+
+<file path=customXml/item1.xml><?xml version="1.0" encoding="utf-8"?>
+<b:Sources xmlns:b="http://schemas.openxmlformats.org/officeDocument/2006/bibliography" xmlns="http://schemas.openxmlformats.org/officeDocument/2006/bibliography" SelectedStyle="\APASixthEditionOfficeOnline.xsl" StyleName="APA" Version="6"/>
+</file>
+
+<file path=customXml/itemProps1.xml><?xml version="1.0" encoding="utf-8"?>
+<ds:datastoreItem xmlns:ds="http://schemas.openxmlformats.org/officeDocument/2006/customXml" ds:itemID="{06BF609F-04DF-44C3-8D7B-676E346E87DD}">
+  <ds:schemaRefs>
+    <ds:schemaRef ds:uri="http://schemas.openxmlformats.org/officeDocument/2006/bibliography"/>
+  </ds:schemaRefs>
+</ds:datastoreItem>
 </file>
</xml_diff>